<commit_message>
1 ny rad i rapporten
</commit_message>
<xml_diff>
--- a/Dokumentation/Rapport.docx
+++ b/Dokumentation/Rapport.docx
@@ -651,6 +651,14 @@
           <w:lang w:val="sv-SE"/>
         </w:rPr>
       </w:pPr>
+      <w:proofErr w:type="spellStart"/>
+      <w:r>
+        <w:rPr>
+          <w:lang w:val="sv-SE"/>
+        </w:rPr>
+        <w:t>EclEmma</w:t>
+      </w:r>
+      <w:proofErr w:type="spellEnd"/>
     </w:p>
     <w:p>
       <w:pPr>
@@ -820,19 +828,7 @@
           <w:rPr>
             <w:rStyle w:val="Hyperlnk"/>
           </w:rPr>
-          <w:t>https://github.com/hadiaq/INTE/commit/874c628e</w:t>
-        </w:r>
-        <w:r>
-          <w:rPr>
-            <w:rStyle w:val="Hyperlnk"/>
-          </w:rPr>
-          <w:t>8</w:t>
-        </w:r>
-        <w:r>
-          <w:rPr>
-            <w:rStyle w:val="Hyperlnk"/>
-          </w:rPr>
-          <w:t>2b3525a6c742fff0d23a7876fe6e29c</w:t>
+          <w:t>https://github.com/hadiaq/INTE/commit/874c628e82b3525a6c742fff0d23a7876fe6e29c</w:t>
         </w:r>
       </w:hyperlink>
     </w:p>
@@ -1190,19 +1186,7 @@
           <w:rPr>
             <w:rStyle w:val="Hyperlnk"/>
           </w:rPr>
-          <w:t>https://github.com/hadiaq/I</w:t>
-        </w:r>
-        <w:r>
-          <w:rPr>
-            <w:rStyle w:val="Hyperlnk"/>
-          </w:rPr>
-          <w:t>N</w:t>
-        </w:r>
-        <w:r>
-          <w:rPr>
-            <w:rStyle w:val="Hyperlnk"/>
-          </w:rPr>
-          <w:t>TE/commit/67784ba3b4c1da1ebc55283513e8de7f42cfc3e5</w:t>
+          <w:t>https://github.com/hadiaq/INTE/commit/67784ba3b4c1da1ebc55283513e8de7f42cfc3e5</w:t>
         </w:r>
       </w:hyperlink>
     </w:p>
@@ -3937,8 +3921,6 @@
             </w:r>
           </w:p>
         </w:tc>
-        <w:bookmarkStart w:id="0" w:name="_GoBack"/>
-        <w:bookmarkEnd w:id="0"/>
       </w:tr>
       <w:tr>
         <w:tc>
@@ -4103,6 +4085,9 @@
     <w:p>
       <w:pPr>
         <w:pStyle w:val="Rubrik1"/>
+        <w:tabs>
+          <w:tab w:val="left" w:pos="7665"/>
+        </w:tabs>
         <w:rPr>
           <w:lang w:val="sv-SE"/>
         </w:rPr>
@@ -4113,6 +4098,12 @@
         </w:rPr>
         <w:lastRenderedPageBreak/>
         <w:t>Tillståndsbaserad testning</w:t>
+      </w:r>
+      <w:r>
+        <w:rPr>
+          <w:lang w:val="sv-SE"/>
+        </w:rPr>
+        <w:tab/>
       </w:r>
     </w:p>
     <w:p>
@@ -5472,13 +5463,7 @@
         <w:rPr>
           <w:lang w:val="sv-SE"/>
         </w:rPr>
-        <w:t xml:space="preserve">Under projektets gång har vi även gjort kortare informella </w:t>
-      </w:r>
-      <w:r>
-        <w:rPr>
-          <w:lang w:val="sv-SE"/>
-        </w:rPr>
-        <w:t>granskningar för att reda ut frågor angående kod och klassupplägg. Dessa informella granskningar uppstod naturligt under projektets gång och var nyttiga för att få teamet på samma kurs och var långt ifrån lika tidskrävande som det formella formatet.</w:t>
+        <w:t>Under projektets gång har vi även gjort kortare informella granskningar för att reda ut frågor angående kod och klassupplägg. Dessa informella granskningar uppstod naturligt under projektets gång och var nyttiga för att få teamet på samma kurs och var långt ifrån lika tidskrävande som det formella formatet.</w:t>
       </w:r>
     </w:p>
     <w:p>
@@ -5607,6 +5592,8 @@
         </w:rPr>
         <w:tab/>
       </w:r>
+      <w:bookmarkStart w:id="0" w:name="_GoBack"/>
+      <w:bookmarkEnd w:id="0"/>
     </w:p>
     <w:p>
       <w:pPr>
@@ -5620,6 +5607,45 @@
         </w:rPr>
         <w:t>En presentation och diskussion kring ett antal lämpliga statiska mått på koden. Att vi inte specificerar exakt vilka mått som ska tas upp beror på att olika verktyg har olika uppsättningar, men vi förväntar oss fler och mer intressanta mått än bara rena storleksmått som LOC, #klasser, #metoder, etc. Även här är det viktigt att förhållas sig till måtten, inte bara lista dem.</w:t>
       </w:r>
+    </w:p>
+    <w:p>
+      <w:pPr>
+        <w:rPr>
+          <w:lang w:val="sv-SE"/>
+        </w:rPr>
+      </w:pPr>
+      <w:r>
+        <w:rPr>
+          <w:lang w:val="sv-SE"/>
+        </w:rPr>
+        <w:t xml:space="preserve">Verktyget </w:t>
+      </w:r>
+      <w:proofErr w:type="spellStart"/>
+      <w:r>
+        <w:rPr>
+          <w:lang w:val="sv-SE"/>
+        </w:rPr>
+        <w:t>metrics</w:t>
+      </w:r>
+      <w:proofErr w:type="spellEnd"/>
+      <w:r>
+        <w:rPr>
+          <w:lang w:val="sv-SE"/>
+        </w:rPr>
+        <w:t xml:space="preserve"> 1.3.6 användes för att utföra en statisk analys av olika mått. Vi valde att presentera dessa mått:</w:t>
+      </w:r>
+    </w:p>
+    <w:p>
+      <w:pPr>
+        <w:pStyle w:val="Liststycke"/>
+        <w:numPr>
+          <w:ilvl w:val="0"/>
+          <w:numId w:val="9"/>
+        </w:numPr>
+        <w:rPr>
+          <w:lang w:val="sv-SE"/>
+        </w:rPr>
+      </w:pPr>
     </w:p>
     <w:p>
       <w:pPr>
@@ -9707,7 +9733,7 @@
           <w:rPr>
             <w:noProof/>
           </w:rPr>
-          <w:t>11</w:t>
+          <w:t>17</w:t>
         </w:r>
         <w:r>
           <w:rPr>
@@ -10387,9 +10413,9 @@
     </w:lvl>
   </w:abstractNum>
   <w:abstractNum w:abstractNumId="6" w15:restartNumberingAfterBreak="0">
-    <w:nsid w:val="7EA55CB5"/>
+    <w:nsid w:val="63016E8B"/>
     <w:multiLevelType w:val="hybridMultilevel"/>
-    <w:tmpl w:val="016A81A2"/>
+    <w:tmpl w:val="50E61E4C"/>
     <w:lvl w:ilvl="0" w:tplc="041D000F">
       <w:start w:val="1"/>
       <w:numFmt w:val="decimal"/>
@@ -10476,6 +10502,95 @@
     </w:lvl>
   </w:abstractNum>
   <w:abstractNum w:abstractNumId="7" w15:restartNumberingAfterBreak="0">
+    <w:nsid w:val="7EA55CB5"/>
+    <w:multiLevelType w:val="hybridMultilevel"/>
+    <w:tmpl w:val="016A81A2"/>
+    <w:lvl w:ilvl="0" w:tplc="041D000F">
+      <w:start w:val="1"/>
+      <w:numFmt w:val="decimal"/>
+      <w:lvlText w:val="%1."/>
+      <w:lvlJc w:val="left"/>
+      <w:pPr>
+        <w:ind w:left="720" w:hanging="360"/>
+      </w:pPr>
+      <w:rPr>
+        <w:rFonts w:hint="default"/>
+      </w:rPr>
+    </w:lvl>
+    <w:lvl w:ilvl="1" w:tplc="041D0019" w:tentative="1">
+      <w:start w:val="1"/>
+      <w:numFmt w:val="lowerLetter"/>
+      <w:lvlText w:val="%2."/>
+      <w:lvlJc w:val="left"/>
+      <w:pPr>
+        <w:ind w:left="1440" w:hanging="360"/>
+      </w:pPr>
+    </w:lvl>
+    <w:lvl w:ilvl="2" w:tplc="041D001B" w:tentative="1">
+      <w:start w:val="1"/>
+      <w:numFmt w:val="lowerRoman"/>
+      <w:lvlText w:val="%3."/>
+      <w:lvlJc w:val="right"/>
+      <w:pPr>
+        <w:ind w:left="2160" w:hanging="180"/>
+      </w:pPr>
+    </w:lvl>
+    <w:lvl w:ilvl="3" w:tplc="041D000F" w:tentative="1">
+      <w:start w:val="1"/>
+      <w:numFmt w:val="decimal"/>
+      <w:lvlText w:val="%4."/>
+      <w:lvlJc w:val="left"/>
+      <w:pPr>
+        <w:ind w:left="2880" w:hanging="360"/>
+      </w:pPr>
+    </w:lvl>
+    <w:lvl w:ilvl="4" w:tplc="041D0019" w:tentative="1">
+      <w:start w:val="1"/>
+      <w:numFmt w:val="lowerLetter"/>
+      <w:lvlText w:val="%5."/>
+      <w:lvlJc w:val="left"/>
+      <w:pPr>
+        <w:ind w:left="3600" w:hanging="360"/>
+      </w:pPr>
+    </w:lvl>
+    <w:lvl w:ilvl="5" w:tplc="041D001B" w:tentative="1">
+      <w:start w:val="1"/>
+      <w:numFmt w:val="lowerRoman"/>
+      <w:lvlText w:val="%6."/>
+      <w:lvlJc w:val="right"/>
+      <w:pPr>
+        <w:ind w:left="4320" w:hanging="180"/>
+      </w:pPr>
+    </w:lvl>
+    <w:lvl w:ilvl="6" w:tplc="041D000F" w:tentative="1">
+      <w:start w:val="1"/>
+      <w:numFmt w:val="decimal"/>
+      <w:lvlText w:val="%7."/>
+      <w:lvlJc w:val="left"/>
+      <w:pPr>
+        <w:ind w:left="5040" w:hanging="360"/>
+      </w:pPr>
+    </w:lvl>
+    <w:lvl w:ilvl="7" w:tplc="041D0019" w:tentative="1">
+      <w:start w:val="1"/>
+      <w:numFmt w:val="lowerLetter"/>
+      <w:lvlText w:val="%8."/>
+      <w:lvlJc w:val="left"/>
+      <w:pPr>
+        <w:ind w:left="5760" w:hanging="360"/>
+      </w:pPr>
+    </w:lvl>
+    <w:lvl w:ilvl="8" w:tplc="041D001B" w:tentative="1">
+      <w:start w:val="1"/>
+      <w:numFmt w:val="lowerRoman"/>
+      <w:lvlText w:val="%9."/>
+      <w:lvlJc w:val="right"/>
+      <w:pPr>
+        <w:ind w:left="6480" w:hanging="180"/>
+      </w:pPr>
+    </w:lvl>
+  </w:abstractNum>
+  <w:abstractNum w:abstractNumId="8" w15:restartNumberingAfterBreak="0">
     <w:nsid w:val="7F6651A6"/>
     <w:multiLevelType w:val="hybridMultilevel"/>
     <w:tmpl w:val="23B672B0"/>
@@ -10592,7 +10707,7 @@
     <w:abstractNumId w:val="1"/>
   </w:num>
   <w:num w:numId="2">
-    <w:abstractNumId w:val="7"/>
+    <w:abstractNumId w:val="8"/>
   </w:num>
   <w:num w:numId="3">
     <w:abstractNumId w:val="2"/>
@@ -10601,7 +10716,7 @@
     <w:abstractNumId w:val="5"/>
   </w:num>
   <w:num w:numId="5">
-    <w:abstractNumId w:val="6"/>
+    <w:abstractNumId w:val="7"/>
   </w:num>
   <w:num w:numId="6">
     <w:abstractNumId w:val="4"/>
@@ -10611,6 +10726,9 @@
   </w:num>
   <w:num w:numId="8">
     <w:abstractNumId w:val="3"/>
+  </w:num>
+  <w:num w:numId="9">
+    <w:abstractNumId w:val="6"/>
   </w:num>
 </w:numbering>
 </file>
@@ -12128,7 +12246,7 @@
 </file>
 
 <file path=customXml/itemProps2.xml><?xml version="1.0" encoding="utf-8"?>
-<ds:datastoreItem xmlns:ds="http://schemas.openxmlformats.org/officeDocument/2006/customXml" ds:itemID="{51EFB29E-F642-4B42-B914-273DA99498B0}">
+<ds:datastoreItem xmlns:ds="http://schemas.openxmlformats.org/officeDocument/2006/customXml" ds:itemID="{3B6F12AD-2CD8-4169-A6F5-9843BBC6DDD1}">
   <ds:schemaRefs>
     <ds:schemaRef ds:uri="http://schemas.openxmlformats.org/officeDocument/2006/bibliography"/>
   </ds:schemaRefs>

</xml_diff>